<commit_message>
Atualização Manual de Uso
</commit_message>
<xml_diff>
--- a/Manual de Uso/Manual de Uso.docx
+++ b/Manual de Uso/Manual de Uso.docx
@@ -57,7 +57,6 @@
       <w:tblPr>
         <w:tblStyle w:val="Tabelacomgrade"/>
         <w:tblW w:w="0" w:type="auto"/>
-        <w:tblInd w:w="0" w:type="dxa"/>
         <w:tblLook w:val="04A0" w:firstRow="1" w:lastRow="0" w:firstColumn="1" w:lastColumn="0" w:noHBand="0" w:noVBand="1"/>
       </w:tblPr>
       <w:tblGrid>
@@ -318,6 +317,130 @@
           </w:p>
         </w:tc>
       </w:tr>
+      <w:tr>
+        <w:tc>
+          <w:tcPr>
+            <w:tcW w:w="2123" w:type="dxa"/>
+            <w:tcBorders>
+              <w:top w:val="single" w:sz="4" w:space="0" w:color="auto"/>
+              <w:left w:val="single" w:sz="4" w:space="0" w:color="auto"/>
+              <w:bottom w:val="single" w:sz="4" w:space="0" w:color="auto"/>
+              <w:right w:val="single" w:sz="4" w:space="0" w:color="auto"/>
+            </w:tcBorders>
+          </w:tcPr>
+          <w:p>
+            <w:pPr>
+              <w:spacing w:line="240" w:lineRule="auto"/>
+              <w:jc w:val="center"/>
+              <w:rPr>
+                <w:rFonts w:ascii="Arial" w:hAnsi="Arial" w:cs="Arial"/>
+                <w:sz w:val="24"/>
+                <w:szCs w:val="24"/>
+              </w:rPr>
+            </w:pPr>
+            <w:r>
+              <w:rPr>
+                <w:rFonts w:ascii="Arial" w:hAnsi="Arial" w:cs="Arial"/>
+                <w:sz w:val="24"/>
+                <w:szCs w:val="24"/>
+              </w:rPr>
+              <w:t>2.0</w:t>
+            </w:r>
+          </w:p>
+        </w:tc>
+        <w:tc>
+          <w:tcPr>
+            <w:tcW w:w="2123" w:type="dxa"/>
+            <w:tcBorders>
+              <w:top w:val="single" w:sz="4" w:space="0" w:color="auto"/>
+              <w:left w:val="single" w:sz="4" w:space="0" w:color="auto"/>
+              <w:bottom w:val="single" w:sz="4" w:space="0" w:color="auto"/>
+              <w:right w:val="single" w:sz="4" w:space="0" w:color="auto"/>
+            </w:tcBorders>
+          </w:tcPr>
+          <w:p>
+            <w:pPr>
+              <w:spacing w:line="240" w:lineRule="auto"/>
+              <w:jc w:val="center"/>
+              <w:rPr>
+                <w:rFonts w:ascii="Arial" w:hAnsi="Arial" w:cs="Arial"/>
+                <w:sz w:val="24"/>
+                <w:szCs w:val="24"/>
+              </w:rPr>
+            </w:pPr>
+            <w:r>
+              <w:rPr>
+                <w:rFonts w:ascii="Arial" w:hAnsi="Arial" w:cs="Arial"/>
+                <w:sz w:val="24"/>
+                <w:szCs w:val="24"/>
+              </w:rPr>
+              <w:t>23/05/2016</w:t>
+            </w:r>
+          </w:p>
+        </w:tc>
+        <w:tc>
+          <w:tcPr>
+            <w:tcW w:w="2124" w:type="dxa"/>
+            <w:tcBorders>
+              <w:top w:val="single" w:sz="4" w:space="0" w:color="auto"/>
+              <w:left w:val="single" w:sz="4" w:space="0" w:color="auto"/>
+              <w:bottom w:val="single" w:sz="4" w:space="0" w:color="auto"/>
+              <w:right w:val="single" w:sz="4" w:space="0" w:color="auto"/>
+            </w:tcBorders>
+          </w:tcPr>
+          <w:p>
+            <w:pPr>
+              <w:spacing w:line="240" w:lineRule="auto"/>
+              <w:jc w:val="center"/>
+              <w:rPr>
+                <w:rFonts w:ascii="Arial" w:hAnsi="Arial" w:cs="Arial"/>
+                <w:sz w:val="24"/>
+                <w:szCs w:val="24"/>
+              </w:rPr>
+            </w:pPr>
+            <w:r>
+              <w:rPr>
+                <w:rFonts w:ascii="Arial" w:hAnsi="Arial" w:cs="Arial"/>
+                <w:sz w:val="24"/>
+                <w:szCs w:val="24"/>
+              </w:rPr>
+              <w:t>Versão Final</w:t>
+            </w:r>
+          </w:p>
+        </w:tc>
+        <w:tc>
+          <w:tcPr>
+            <w:tcW w:w="2124" w:type="dxa"/>
+            <w:tcBorders>
+              <w:top w:val="single" w:sz="4" w:space="0" w:color="auto"/>
+              <w:left w:val="single" w:sz="4" w:space="0" w:color="auto"/>
+              <w:bottom w:val="single" w:sz="4" w:space="0" w:color="auto"/>
+              <w:right w:val="single" w:sz="4" w:space="0" w:color="auto"/>
+            </w:tcBorders>
+          </w:tcPr>
+          <w:p>
+            <w:pPr>
+              <w:spacing w:line="240" w:lineRule="auto"/>
+              <w:jc w:val="center"/>
+              <w:rPr>
+                <w:rFonts w:ascii="Arial" w:hAnsi="Arial" w:cs="Arial"/>
+                <w:sz w:val="24"/>
+                <w:szCs w:val="24"/>
+              </w:rPr>
+            </w:pPr>
+            <w:r>
+              <w:rPr>
+                <w:rFonts w:ascii="Arial" w:hAnsi="Arial" w:cs="Arial"/>
+                <w:sz w:val="24"/>
+                <w:szCs w:val="24"/>
+              </w:rPr>
+              <w:t>Rogério</w:t>
+            </w:r>
+            <w:bookmarkStart w:id="0" w:name="_GoBack"/>
+            <w:bookmarkEnd w:id="0"/>
+          </w:p>
+        </w:tc>
+      </w:tr>
     </w:tbl>
     <w:p/>
     <w:p>
@@ -434,23 +557,7 @@
           <w:sz w:val="24"/>
           <w:szCs w:val="24"/>
         </w:rPr>
-        <w:t>...........</w:t>
-      </w:r>
-      <w:r>
-        <w:rPr>
-          <w:rFonts w:ascii="Arial" w:hAnsi="Arial" w:cs="Arial"/>
-          <w:sz w:val="24"/>
-          <w:szCs w:val="24"/>
-        </w:rPr>
-        <w:t>..........................................................................................pág.</w:t>
-      </w:r>
-      <w:r>
-        <w:rPr>
-          <w:rFonts w:ascii="Arial" w:hAnsi="Arial" w:cs="Arial"/>
-          <w:sz w:val="24"/>
-          <w:szCs w:val="24"/>
-        </w:rPr>
-        <w:t>5</w:t>
+        <w:t>.....................................................................................................pág.5</w:t>
       </w:r>
     </w:p>
     <w:p>
@@ -475,50 +582,8 @@
           <w:sz w:val="24"/>
           <w:szCs w:val="24"/>
         </w:rPr>
-        <w:t>....................</w:t>
-      </w:r>
-      <w:r>
-        <w:rPr>
-          <w:rFonts w:ascii="Arial" w:hAnsi="Arial" w:cs="Arial"/>
-          <w:sz w:val="24"/>
-          <w:szCs w:val="24"/>
-        </w:rPr>
-        <w:t>..............</w:t>
-      </w:r>
-      <w:r>
-        <w:rPr>
-          <w:rFonts w:ascii="Arial" w:hAnsi="Arial" w:cs="Arial"/>
-          <w:sz w:val="24"/>
-          <w:szCs w:val="24"/>
-        </w:rPr>
-        <w:t>....................................................</w:t>
-      </w:r>
-      <w:r>
-        <w:rPr>
-          <w:rFonts w:ascii="Arial" w:hAnsi="Arial" w:cs="Arial"/>
-          <w:sz w:val="24"/>
-          <w:szCs w:val="24"/>
-        </w:rPr>
-        <w:t>.</w:t>
-      </w:r>
-      <w:r>
-        <w:rPr>
-          <w:rFonts w:ascii="Arial" w:hAnsi="Arial" w:cs="Arial"/>
-          <w:sz w:val="24"/>
-          <w:szCs w:val="24"/>
-        </w:rPr>
-        <w:t>..............pág.</w:t>
-      </w:r>
-      <w:r>
-        <w:rPr>
-          <w:rFonts w:ascii="Arial" w:hAnsi="Arial" w:cs="Arial"/>
-          <w:sz w:val="24"/>
-          <w:szCs w:val="24"/>
-        </w:rPr>
-        <w:t>6</w:t>
-      </w:r>
-      <w:bookmarkStart w:id="0" w:name="_GoBack"/>
-      <w:bookmarkEnd w:id="0"/>
+        <w:t>.....................................................................................................pág.6</w:t>
+      </w:r>
     </w:p>
     <w:p>
       <w:pPr>
@@ -562,15 +627,7 @@
           <w:szCs w:val="24"/>
         </w:rPr>
         <w:lastRenderedPageBreak/>
-        <w:t>1.</w:t>
-      </w:r>
-      <w:r>
-        <w:rPr>
-          <w:rFonts w:ascii="Arial" w:hAnsi="Arial" w:cs="Arial"/>
-          <w:sz w:val="24"/>
-          <w:szCs w:val="24"/>
-        </w:rPr>
-        <w:t>Funções</w:t>
+        <w:t>1.Funções</w:t>
       </w:r>
     </w:p>
     <w:p>
@@ -690,23 +747,7 @@
           <w:szCs w:val="24"/>
         </w:rPr>
         <w:lastRenderedPageBreak/>
-        <w:t>1.</w:t>
-      </w:r>
-      <w:r>
-        <w:rPr>
-          <w:rFonts w:ascii="Arial" w:hAnsi="Arial" w:cs="Arial"/>
-          <w:sz w:val="24"/>
-          <w:szCs w:val="24"/>
-        </w:rPr>
-        <w:t>2</w:t>
-      </w:r>
-      <w:r>
-        <w:rPr>
-          <w:rFonts w:ascii="Arial" w:hAnsi="Arial" w:cs="Arial"/>
-          <w:sz w:val="24"/>
-          <w:szCs w:val="24"/>
-        </w:rPr>
-        <w:t>.</w:t>
+        <w:t>1.2.</w:t>
       </w:r>
       <w:r>
         <w:rPr>
@@ -748,23 +789,7 @@
           <w:sz w:val="24"/>
           <w:szCs w:val="24"/>
         </w:rPr>
-        <w:t>Clique no botão “</w:t>
-      </w:r>
-      <w:r>
-        <w:rPr>
-          <w:rFonts w:ascii="Arial" w:hAnsi="Arial" w:cs="Arial"/>
-          <w:sz w:val="24"/>
-          <w:szCs w:val="24"/>
-        </w:rPr>
-        <w:t>Copiar</w:t>
-      </w:r>
-      <w:r>
-        <w:rPr>
-          <w:rFonts w:ascii="Arial" w:hAnsi="Arial" w:cs="Arial"/>
-          <w:sz w:val="24"/>
-          <w:szCs w:val="24"/>
-        </w:rPr>
-        <w:t>”</w:t>
+        <w:t>Clique no botão “Copiar”</w:t>
       </w:r>
       <w:r>
         <w:rPr>
@@ -910,23 +935,33 @@
           <w:sz w:val="24"/>
           <w:szCs w:val="24"/>
         </w:rPr>
-        <w:t>1.</w:t>
-      </w:r>
-      <w:r>
-        <w:rPr>
-          <w:rFonts w:ascii="Arial" w:hAnsi="Arial" w:cs="Arial"/>
-          <w:sz w:val="24"/>
-          <w:szCs w:val="24"/>
-        </w:rPr>
-        <w:t>3</w:t>
-      </w:r>
-      <w:r>
-        <w:rPr>
-          <w:rFonts w:ascii="Arial" w:hAnsi="Arial" w:cs="Arial"/>
-          <w:sz w:val="24"/>
-          <w:szCs w:val="24"/>
-        </w:rPr>
-        <w:t>.</w:t>
+        <w:t>1.3.Excluir</w:t>
+      </w:r>
+    </w:p>
+    <w:p>
+      <w:pPr>
+        <w:rPr>
+          <w:rFonts w:ascii="Arial" w:hAnsi="Arial" w:cs="Arial"/>
+          <w:sz w:val="24"/>
+          <w:szCs w:val="24"/>
+        </w:rPr>
+      </w:pPr>
+    </w:p>
+    <w:p>
+      <w:pPr>
+        <w:rPr>
+          <w:rFonts w:ascii="Arial" w:hAnsi="Arial" w:cs="Arial"/>
+          <w:sz w:val="24"/>
+          <w:szCs w:val="24"/>
+        </w:rPr>
+      </w:pPr>
+      <w:r>
+        <w:rPr>
+          <w:rFonts w:ascii="Arial" w:hAnsi="Arial" w:cs="Arial"/>
+          <w:sz w:val="24"/>
+          <w:szCs w:val="24"/>
+        </w:rPr>
+        <w:t>Clique no botão “</w:t>
       </w:r>
       <w:r>
         <w:rPr>
@@ -936,31 +971,13 @@
         </w:rPr>
         <w:t>Excluir</w:t>
       </w:r>
-    </w:p>
-    <w:p>
-      <w:pPr>
-        <w:rPr>
-          <w:rFonts w:ascii="Arial" w:hAnsi="Arial" w:cs="Arial"/>
-          <w:sz w:val="24"/>
-          <w:szCs w:val="24"/>
-        </w:rPr>
-      </w:pPr>
-    </w:p>
-    <w:p>
-      <w:pPr>
-        <w:rPr>
-          <w:rFonts w:ascii="Arial" w:hAnsi="Arial" w:cs="Arial"/>
-          <w:sz w:val="24"/>
-          <w:szCs w:val="24"/>
-        </w:rPr>
-      </w:pPr>
-      <w:r>
-        <w:rPr>
-          <w:rFonts w:ascii="Arial" w:hAnsi="Arial" w:cs="Arial"/>
-          <w:sz w:val="24"/>
-          <w:szCs w:val="24"/>
-        </w:rPr>
-        <w:t>Clique no botão “Gerar”</w:t>
+      <w:r>
+        <w:rPr>
+          <w:rFonts w:ascii="Arial" w:hAnsi="Arial" w:cs="Arial"/>
+          <w:sz w:val="24"/>
+          <w:szCs w:val="24"/>
+        </w:rPr>
+        <w:t>”</w:t>
       </w:r>
       <w:r>
         <w:rPr>
@@ -1085,6 +1102,7 @@
         <w:docPartUnique/>
       </w:docPartObj>
     </w:sdtPr>
+    <w:sdtEndPr/>
     <w:sdtContent>
       <w:p>
         <w:pPr>
@@ -1104,7 +1122,7 @@
           <w:rPr>
             <w:noProof/>
           </w:rPr>
-          <w:t>2</w:t>
+          <w:t>6</w:t>
         </w:r>
         <w:r>
           <w:fldChar w:fldCharType="end"/>
@@ -1579,6 +1597,7 @@
       <w:spacing w:after="0" w:line="240" w:lineRule="auto"/>
     </w:pPr>
     <w:tblPr>
+      <w:tblInd w:w="0" w:type="dxa"/>
       <w:tblBorders>
         <w:top w:val="single" w:sz="4" w:space="0" w:color="auto"/>
         <w:left w:val="single" w:sz="4" w:space="0" w:color="auto"/>

</xml_diff>